<commit_message>
Atualizad o ficheiro do relatório
</commit_message>
<xml_diff>
--- a/PL2/RC---TP2---PL21--ENUNCIADO.docx
+++ b/PL2/RC---TP2---PL21--ENUNCIADO.docx
@@ -2197,6 +2197,13 @@
           <w:b/>
           <w:sz w:val="28"/>
         </w:rPr>
+        <w:t xml:space="preserve">Protocolo </w:t>
+      </w:r>
+      <w:r>
+        <w:rPr>
+          <w:b/>
+          <w:sz w:val="28"/>
+        </w:rPr>
         <w:t>ARP</w:t>
       </w:r>
     </w:p>
@@ -2508,34 +2515,24 @@
           <w:sz w:val="24"/>
           <w:szCs w:val="24"/>
         </w:rPr>
-        <w:t xml:space="preserve">). </w:t>
-      </w:r>
-    </w:p>
-    <w:p>
-      <w:pPr>
-        <w:pStyle w:val="PargrafodaLista"/>
-        <w:jc w:val="both"/>
-        <w:rPr>
-          <w:sz w:val="24"/>
-          <w:szCs w:val="24"/>
-        </w:rPr>
-      </w:pPr>
-    </w:p>
-    <w:p>
-      <w:pPr>
-        <w:pStyle w:val="PargrafodaLista"/>
-        <w:jc w:val="both"/>
-        <w:rPr>
-          <w:sz w:val="24"/>
-          <w:szCs w:val="24"/>
-        </w:rPr>
-      </w:pPr>
-      <w:r>
-        <w:rPr>
-          <w:sz w:val="24"/>
-          <w:szCs w:val="24"/>
-        </w:rPr>
-        <w:t xml:space="preserve">Para aceder ao site miei.di.uminho.pt, o nosso computador envia um ARP </w:t>
+        <w:t>).</w:t>
+      </w:r>
+    </w:p>
+    <w:p>
+      <w:pPr>
+        <w:pStyle w:val="PargrafodaLista"/>
+        <w:jc w:val="both"/>
+        <w:rPr>
+          <w:sz w:val="24"/>
+          <w:szCs w:val="24"/>
+        </w:rPr>
+      </w:pPr>
+      <w:r>
+        <w:rPr>
+          <w:sz w:val="24"/>
+          <w:szCs w:val="24"/>
+        </w:rPr>
+        <w:t xml:space="preserve">Como o site do MIEI está numa </w:t>
       </w:r>
       <w:r>
         <w:rPr>
@@ -2543,7 +2540,14 @@
           <w:sz w:val="24"/>
           <w:szCs w:val="24"/>
         </w:rPr>
-        <w:t>request</w:t>
+        <w:t xml:space="preserve">subnet </w:t>
+      </w:r>
+      <w:r>
+        <w:rPr>
+          <w:sz w:val="24"/>
+          <w:szCs w:val="24"/>
+        </w:rPr>
+        <w:t xml:space="preserve">diferente da rede local ao nosso computador (e ambas estão separadas por um ou mais </w:t>
       </w:r>
       <w:r>
         <w:rPr>
@@ -2551,14 +2555,38 @@
           <w:sz w:val="24"/>
           <w:szCs w:val="24"/>
         </w:rPr>
-        <w:t xml:space="preserve"> </w:t>
-      </w:r>
-      <w:r>
-        <w:rPr>
-          <w:sz w:val="24"/>
-          <w:szCs w:val="24"/>
-        </w:rPr>
-        <w:t xml:space="preserve">para a rede local, que é recebido pelo </w:t>
+        <w:t>routers</w:t>
+      </w:r>
+      <w:r>
+        <w:rPr>
+          <w:sz w:val="24"/>
+          <w:szCs w:val="24"/>
+        </w:rPr>
+        <w:t>), a comunicação terá obrigatoriamente de ser feita entre o primeiro router que liga ambas as redes e que se en</w:t>
+      </w:r>
+      <w:r>
+        <w:rPr>
+          <w:sz w:val="24"/>
+          <w:szCs w:val="24"/>
+        </w:rPr>
+        <w:t>carregará de todo o processo de encaminhamento.</w:t>
+      </w:r>
+    </w:p>
+    <w:p>
+      <w:pPr>
+        <w:ind w:left="708" w:firstLine="12"/>
+        <w:jc w:val="both"/>
+        <w:rPr>
+          <w:sz w:val="24"/>
+          <w:szCs w:val="24"/>
+        </w:rPr>
+      </w:pPr>
+      <w:r>
+        <w:rPr>
+          <w:sz w:val="24"/>
+          <w:szCs w:val="24"/>
+        </w:rPr>
+        <w:t xml:space="preserve">No entanto, como a cache da tabela ARP da nossa máquina foi apagada, não existe a entrada correspondente ao </w:t>
       </w:r>
       <w:r>
         <w:rPr>
@@ -2573,7 +2601,35 @@
           <w:sz w:val="24"/>
           <w:szCs w:val="24"/>
         </w:rPr>
-        <w:t xml:space="preserve"> que, por sua vez, se encarrega de interpretar o endereço IP que lhe é transmitido, verificando que não se encontra na rede local. Assim, e como o nosso computador e o servidor do site do MIEI estão em redes locais distintas, o </w:t>
+        <w:t xml:space="preserve"> em questão. Assim, é necessário que o nosso computador envie um ARP request </w:t>
+      </w:r>
+      <w:r>
+        <w:rPr>
+          <w:sz w:val="24"/>
+          <w:szCs w:val="24"/>
+        </w:rPr>
+        <w:t xml:space="preserve">(com </w:t>
+      </w:r>
+      <w:r>
+        <w:rPr>
+          <w:sz w:val="24"/>
+          <w:szCs w:val="24"/>
+        </w:rPr>
+        <w:t>ff:ff:ff:ff:ff:ff</w:t>
+      </w:r>
+      <w:r>
+        <w:rPr>
+          <w:sz w:val="24"/>
+          <w:szCs w:val="24"/>
+        </w:rPr>
+        <w:t xml:space="preserve"> como endereço de destino</w:t>
+      </w:r>
+      <w:r>
+        <w:rPr>
+          <w:sz w:val="24"/>
+          <w:szCs w:val="24"/>
+        </w:rPr>
+        <w:t xml:space="preserve">, denotando o </w:t>
       </w:r>
       <w:r>
         <w:rPr>
@@ -2581,6 +2637,35 @@
           <w:sz w:val="24"/>
           <w:szCs w:val="24"/>
         </w:rPr>
+        <w:t>broadcast</w:t>
+      </w:r>
+      <w:r>
+        <w:rPr>
+          <w:sz w:val="24"/>
+          <w:szCs w:val="24"/>
+        </w:rPr>
+        <w:t xml:space="preserve">) </w:t>
+      </w:r>
+      <w:r>
+        <w:rPr>
+          <w:sz w:val="24"/>
+          <w:szCs w:val="24"/>
+        </w:rPr>
+        <w:t>pedindo</w:t>
+      </w:r>
+      <w:r>
+        <w:rPr>
+          <w:sz w:val="24"/>
+          <w:szCs w:val="24"/>
+        </w:rPr>
+        <w:t xml:space="preserve"> que lhe seja fornecido o endereço MAC correspondente ao IP do </w:t>
+      </w:r>
+      <w:r>
+        <w:rPr>
+          <w:i/>
+          <w:sz w:val="24"/>
+          <w:szCs w:val="24"/>
+        </w:rPr>
         <w:t>router</w:t>
       </w:r>
       <w:r>
@@ -2588,113 +2673,27 @@
           <w:sz w:val="24"/>
           <w:szCs w:val="24"/>
         </w:rPr>
-        <w:t xml:space="preserve"> encarrega-se de comunicar com os outros possíveis </w:t>
-      </w:r>
-      <w:r>
-        <w:rPr>
-          <w:i/>
-          <w:sz w:val="24"/>
-          <w:szCs w:val="24"/>
-        </w:rPr>
-        <w:t>routers</w:t>
-      </w:r>
-      <w:r>
-        <w:rPr>
-          <w:sz w:val="24"/>
-          <w:szCs w:val="24"/>
-        </w:rPr>
-        <w:t xml:space="preserve"> de forma a conseguir chegar ao servidor.</w:t>
-      </w:r>
-    </w:p>
-    <w:p>
-      <w:pPr>
-        <w:pStyle w:val="PargrafodaLista"/>
-        <w:jc w:val="both"/>
-        <w:rPr>
-          <w:sz w:val="24"/>
-          <w:szCs w:val="24"/>
-        </w:rPr>
-      </w:pPr>
-    </w:p>
-    <w:p>
-      <w:pPr>
-        <w:pStyle w:val="PargrafodaLista"/>
-        <w:jc w:val="both"/>
-        <w:rPr>
-          <w:sz w:val="24"/>
-          <w:szCs w:val="24"/>
-          <w:u w:val="single"/>
-        </w:rPr>
-      </w:pPr>
-      <w:r>
-        <w:rPr>
-          <w:sz w:val="24"/>
-          <w:szCs w:val="24"/>
-        </w:rPr>
-        <w:t>Sendo assim, o endereço de destino é o ff:ff:ff:ff:ff:ff (</w:t>
-      </w:r>
-      <w:r>
-        <w:rPr>
-          <w:i/>
-          <w:sz w:val="24"/>
-          <w:szCs w:val="24"/>
-        </w:rPr>
-        <w:t>broadcast</w:t>
-      </w:r>
-      <w:r>
-        <w:rPr>
-          <w:sz w:val="24"/>
-          <w:szCs w:val="24"/>
-        </w:rPr>
-        <w:t xml:space="preserve">) que informa o router (sendo ignorado por todas as restantes máquinas da rede local) da necessidade de comunicar com um endereço IP específico. O </w:t>
-      </w:r>
-      <w:r>
-        <w:rPr>
-          <w:i/>
-          <w:sz w:val="24"/>
-          <w:szCs w:val="24"/>
-        </w:rPr>
-        <w:t>router</w:t>
-      </w:r>
-      <w:r>
-        <w:rPr>
-          <w:sz w:val="24"/>
-          <w:szCs w:val="24"/>
-        </w:rPr>
-        <w:t xml:space="preserve"> encarregar-se-á, depois, da comunicação com o servidor.</w:t>
-      </w:r>
-    </w:p>
-    <w:p>
-      <w:pPr>
-        <w:pStyle w:val="PargrafodaLista"/>
-        <w:jc w:val="both"/>
-        <w:rPr>
-          <w:sz w:val="24"/>
-          <w:szCs w:val="24"/>
-        </w:rPr>
-      </w:pPr>
-      <w:r>
-        <w:rPr>
-          <w:sz w:val="24"/>
-          <w:szCs w:val="24"/>
-        </w:rPr>
-        <w:t xml:space="preserve"> </w:t>
+        <w:t xml:space="preserve">. </w:t>
       </w:r>
     </w:p>
     <w:p>
       <w:pPr>
         <w:keepNext/>
         <w:jc w:val="center"/>
-      </w:pPr>
-      <w:r>
         <w:rPr>
           <w:noProof/>
           <w:lang w:val="en-US"/>
         </w:rPr>
+      </w:pPr>
+      <w:r>
+        <w:rPr>
+          <w:noProof/>
+          <w:lang w:val="en-US"/>
+        </w:rPr>
         <w:drawing>
-          <wp:inline distT="0" distB="0" distL="0" distR="0">
-            <wp:extent cx="4461510" cy="2551857"/>
-            <wp:effectExtent l="0" t="0" r="0" b="1270"/>
+          <wp:inline distT="0" distB="0" distL="0" distR="0" wp14:anchorId="1E21D8EE" wp14:editId="138BE4DA">
+            <wp:extent cx="4460240" cy="838200"/>
+            <wp:effectExtent l="0" t="0" r="0" b="0"/>
             <wp:docPr id="11" name="Imagem 11" descr="C:\Users\Carlos Pereira\AppData\Local\Microsoft\Windows\INetCacheContent.Word\PL2-Screenshot-11-Hex_address.png"/>
             <wp:cNvGraphicFramePr>
               <a:graphicFrameLocks xmlns:a="http://schemas.openxmlformats.org/drawingml/2006/main" noChangeAspect="1"/>
@@ -2708,7 +2707,7 @@
                       <a:picLocks noChangeAspect="1" noChangeArrowheads="1"/>
                     </pic:cNvPicPr>
                   </pic:nvPicPr>
-                  <pic:blipFill>
+                  <pic:blipFill rotWithShape="1">
                     <a:blip r:embed="rId19" cstate="print">
                       <a:extLst>
                         <a:ext uri="{28A0092B-C50C-407E-A947-70E740481C1C}">
@@ -2716,15 +2715,13 @@
                         </a:ext>
                       </a:extLst>
                     </a:blip>
-                    <a:srcRect/>
-                    <a:stretch>
-                      <a:fillRect/>
-                    </a:stretch>
+                    <a:srcRect t="54355" b="12789"/>
+                    <a:stretch/>
                   </pic:blipFill>
                   <pic:spPr bwMode="auto">
                     <a:xfrm>
                       <a:off x="0" y="0"/>
-                      <a:ext cx="4465497" cy="2554137"/>
+                      <a:ext cx="4465497" cy="839188"/>
                     </a:xfrm>
                     <a:prstGeom prst="rect">
                       <a:avLst/>
@@ -2733,6 +2730,11 @@
                     <a:ln>
                       <a:noFill/>
                     </a:ln>
+                    <a:extLst>
+                      <a:ext uri="{53640926-AAD7-44D8-BBD7-CCE9431645EC}">
+                        <a14:shadowObscured xmlns:a14="http://schemas.microsoft.com/office/drawing/2010/main"/>
+                      </a:ext>
+                    </a:extLst>
                   </pic:spPr>
                 </pic:pic>
               </a:graphicData>
@@ -2865,7 +2867,6 @@
           <w:noProof/>
           <w:lang w:val="en-US"/>
         </w:rPr>
-        <w:lastRenderedPageBreak/>
         <w:drawing>
           <wp:inline distT="0" distB="0" distL="0" distR="0">
             <wp:extent cx="5326380" cy="1062990"/>
@@ -3090,6 +3091,7 @@
           <w:noProof/>
           <w:lang w:val="en-US"/>
         </w:rPr>
+        <w:lastRenderedPageBreak/>
         <w:drawing>
           <wp:inline distT="0" distB="0" distL="0" distR="0">
             <wp:extent cx="5379720" cy="1626870"/>
@@ -3281,7 +3283,29 @@
           <w:sz w:val="24"/>
           <w:szCs w:val="24"/>
         </w:rPr>
-        <w:t>pedido para comunicar com um endereço IP específico (o do servidor do site do MIEI).</w:t>
+        <w:t>pedido</w:t>
+      </w:r>
+      <w:r>
+        <w:rPr>
+          <w:sz w:val="24"/>
+          <w:szCs w:val="24"/>
+        </w:rPr>
+        <w:t xml:space="preserve"> para conhecer o endereço MAC associado ao IP do </w:t>
+      </w:r>
+      <w:r>
+        <w:rPr>
+          <w:i/>
+          <w:sz w:val="24"/>
+          <w:szCs w:val="24"/>
+        </w:rPr>
+        <w:t>router</w:t>
+      </w:r>
+      <w:r>
+        <w:rPr>
+          <w:sz w:val="24"/>
+          <w:szCs w:val="24"/>
+        </w:rPr>
+        <w:t>.</w:t>
       </w:r>
     </w:p>
     <w:p>
@@ -3476,16 +3500,28 @@
         <w:rPr>
           <w:sz w:val="24"/>
           <w:szCs w:val="24"/>
-          <w:u w:val="single"/>
-        </w:rPr>
-      </w:pPr>
-      <w:r>
-        <w:rPr>
-          <w:sz w:val="24"/>
-          <w:szCs w:val="24"/>
-          <w:u w:val="single"/>
-        </w:rPr>
-        <w:t>O valor do ARP opcode é “reply (2)”. Indica que é a resposta ao ARP request, contendo a associação entre o endereço IP que lhe foi enviado e o endereço MAC que lhe era pedido.</w:t>
+        </w:rPr>
+      </w:pPr>
+      <w:r>
+        <w:rPr>
+          <w:sz w:val="24"/>
+          <w:szCs w:val="24"/>
+        </w:rPr>
+        <w:t>O valor do ARP opcode é “reply (2)”. Indica que é a resposta ao ARP request, contendo a associação entre o endereço IP que lhe foi enviado e o endereço MAC que lhe era pedido</w:t>
+      </w:r>
+      <w:r>
+        <w:rPr>
+          <w:sz w:val="24"/>
+          <w:szCs w:val="24"/>
+        </w:rPr>
+        <w:t xml:space="preserve"> (o do router)</w:t>
+      </w:r>
+      <w:r>
+        <w:rPr>
+          <w:sz w:val="24"/>
+          <w:szCs w:val="24"/>
+        </w:rPr>
+        <w:t>.</w:t>
       </w:r>
     </w:p>
     <w:p>
@@ -3498,7 +3534,6 @@
           <w:noProof/>
           <w:lang w:val="en-US"/>
         </w:rPr>
-        <w:lastRenderedPageBreak/>
         <w:drawing>
           <wp:inline distT="0" distB="0" distL="0" distR="0">
             <wp:extent cx="5200650" cy="1615440"/>
@@ -3752,32 +3787,65 @@
         <w:rPr>
           <w:sz w:val="24"/>
           <w:szCs w:val="24"/>
-          <w:u w:val="single"/>
-        </w:rPr>
-      </w:pPr>
-      <w:r>
-        <w:rPr>
-          <w:sz w:val="24"/>
-          <w:szCs w:val="24"/>
-          <w:u w:val="single"/>
-        </w:rPr>
-        <w:t>Origem: 0x50 b7 c3 77 a9 fe (endereço MAC). Destino: 0x00 e0 4c 60 3d d0 (endereço MAC).</w:t>
-      </w:r>
-      <w:r>
-        <w:rPr>
-          <w:sz w:val="24"/>
-          <w:szCs w:val="24"/>
-          <w:u w:val="single"/>
-        </w:rPr>
-        <w:t xml:space="preserve"> Em primeiro lugar, podemos notar que o endereço de destino do ARP reply é o endereço de origem do ARP request e corresponde ao nosso computador. Em segundo </w:t>
-      </w:r>
-      <w:r>
-        <w:rPr>
-          <w:sz w:val="24"/>
-          <w:szCs w:val="24"/>
-          <w:u w:val="single"/>
-        </w:rPr>
-        <w:t>lugar, podemos verificar que foi recebido o endereço MAC que era pedido.</w:t>
+        </w:rPr>
+      </w:pPr>
+      <w:r>
+        <w:rPr>
+          <w:sz w:val="24"/>
+          <w:szCs w:val="24"/>
+        </w:rPr>
+        <w:t xml:space="preserve">Os valores hexadecimais dos endereços de origem e destino são, respetivamente, 0x50 b7 c3 77 a9 fe e </w:t>
+      </w:r>
+      <w:r>
+        <w:rPr>
+          <w:sz w:val="24"/>
+          <w:szCs w:val="24"/>
+        </w:rPr>
+        <w:t>0x00 e0 4c 60 3d d0 (endereço MAC).</w:t>
+      </w:r>
+      <w:r>
+        <w:rPr>
+          <w:sz w:val="24"/>
+          <w:szCs w:val="24"/>
+        </w:rPr>
+        <w:t xml:space="preserve"> Em primeiro lugar, podemos notar que o endereço de destino do ARP reply é o endereço de origem do ARP request e corresponde ao nosso computador. Em seg</w:t>
+      </w:r>
+      <w:r>
+        <w:rPr>
+          <w:sz w:val="24"/>
+          <w:szCs w:val="24"/>
+        </w:rPr>
+        <w:t xml:space="preserve">undo, podemos dizer que o endereço de origem é o do </w:t>
+      </w:r>
+      <w:r>
+        <w:rPr>
+          <w:i/>
+          <w:sz w:val="24"/>
+          <w:szCs w:val="24"/>
+        </w:rPr>
+        <w:t>router</w:t>
+      </w:r>
+      <w:r>
+        <w:rPr>
+          <w:sz w:val="24"/>
+          <w:szCs w:val="24"/>
+        </w:rPr>
+        <w:t xml:space="preserve">. Podemos ainda concluir que foi recebida a resposta ao pedido que foi feito ao </w:t>
+      </w:r>
+      <w:r>
+        <w:rPr>
+          <w:i/>
+          <w:sz w:val="24"/>
+          <w:szCs w:val="24"/>
+        </w:rPr>
+        <w:t>router</w:t>
+      </w:r>
+      <w:r>
+        <w:rPr>
+          <w:sz w:val="24"/>
+          <w:szCs w:val="24"/>
+        </w:rPr>
+        <w:t xml:space="preserve"> para conhecer o seu endereço MAC.</w:t>
       </w:r>
     </w:p>
     <w:p>
@@ -3810,7 +3878,6 @@
           <w:noProof/>
           <w:lang w:val="en-US"/>
         </w:rPr>
-        <w:lastRenderedPageBreak/>
         <w:drawing>
           <wp:inline distT="0" distB="0" distL="0" distR="0">
             <wp:extent cx="5400040" cy="2096321"/>
@@ -3924,6 +3991,7 @@
           <w:noProof/>
           <w:lang w:val="en-US"/>
         </w:rPr>
+        <w:lastRenderedPageBreak/>
         <w:drawing>
           <wp:inline distT="0" distB="0" distL="0" distR="0">
             <wp:extent cx="5400040" cy="712115"/>
@@ -4405,8 +4473,6 @@
           <w:u w:val="single"/>
         </w:rPr>
       </w:pPr>
-      <w:bookmarkStart w:id="0" w:name="_GoBack"/>
-      <w:bookmarkEnd w:id="0"/>
     </w:p>
     <w:p>
       <w:pPr>
@@ -4418,7 +4484,6 @@
           <w:noProof/>
           <w:lang w:val="en-US"/>
         </w:rPr>
-        <w:lastRenderedPageBreak/>
         <w:drawing>
           <wp:inline distT="0" distB="0" distL="0" distR="0">
             <wp:extent cx="5400040" cy="1266616"/>
@@ -4624,6 +4689,7 @@
           <w:noProof/>
           <w:lang w:val="en-US"/>
         </w:rPr>
+        <w:lastRenderedPageBreak/>
         <w:drawing>
           <wp:inline distT="0" distB="0" distL="0" distR="0" wp14:anchorId="6915AF45" wp14:editId="7FF1DB6E">
             <wp:extent cx="5400040" cy="1266190"/>
@@ -5048,6 +5114,7 @@
           <w:sz w:val="24"/>
           <w:szCs w:val="24"/>
         </w:rPr>
+        <w:lastRenderedPageBreak/>
         <w:t xml:space="preserve">Na nossa opinião, como o que liga N5 a N6 é um switch que apenas se encarrega de reenviar os dados que recebe numa entrada </w:t>
       </w:r>
       <w:r>
@@ -5237,7 +5304,6 @@
           <w:sz w:val="24"/>
           <w:szCs w:val="24"/>
         </w:rPr>
-        <w:lastRenderedPageBreak/>
         <w:t>Identifique um pacote de pedido ARP gratuito originado pelo seu sistema. Verifique quantos pacotes ARP gratuito foram enviados e com que intervalo temporal.</w:t>
       </w:r>
     </w:p>
@@ -5430,7 +5496,16 @@
           <w:sz w:val="24"/>
           <w:szCs w:val="24"/>
         </w:rPr>
-        <w:t xml:space="preserve">os endereços IP de origem e de destino são iguais (e correspondem ao do nosso computador), sendo o endereço MAC de destino do tipo ff:ff:ff:ff:ff:ff que denota o </w:t>
+        <w:t xml:space="preserve">os endereços IP de origem e de destino são iguais (e correspondem ao do nosso </w:t>
+      </w:r>
+      <w:r>
+        <w:rPr>
+          <w:rFonts w:cstheme="minorHAnsi"/>
+          <w:sz w:val="24"/>
+          <w:szCs w:val="24"/>
+        </w:rPr>
+        <w:lastRenderedPageBreak/>
+        <w:t xml:space="preserve">computador), sendo o endereço MAC de destino do tipo ff:ff:ff:ff:ff:ff que denota o </w:t>
       </w:r>
       <w:r>
         <w:rPr>
@@ -5564,7 +5639,6 @@
           <w:sz w:val="28"/>
           <w:szCs w:val="24"/>
         </w:rPr>
-        <w:lastRenderedPageBreak/>
         <w:t>Domínios de colisão</w:t>
       </w:r>
     </w:p>
@@ -5784,6 +5858,7 @@
           <w:noProof/>
           <w:lang w:val="en-US"/>
         </w:rPr>
+        <w:lastRenderedPageBreak/>
         <w:drawing>
           <wp:inline distT="0" distB="0" distL="0" distR="0">
             <wp:extent cx="5400040" cy="5337040"/>
@@ -5865,7 +5940,6 @@
           <w:rFonts w:cstheme="minorHAnsi"/>
           <w:sz w:val="24"/>
         </w:rPr>
-        <w:lastRenderedPageBreak/>
         <w:t xml:space="preserve">Apesar de estarmos a fazer um </w:t>
       </w:r>
       <w:r>
@@ -6083,6 +6157,7 @@
           <w:noProof/>
           <w:lang w:val="en-US"/>
         </w:rPr>
+        <w:lastRenderedPageBreak/>
         <w:drawing>
           <wp:inline distT="0" distB="0" distL="0" distR="0">
             <wp:extent cx="3146473" cy="1950720"/>
@@ -6224,10 +6299,7 @@
         </w:rPr>
       </w:pPr>
       <w:r>
-        <w:t xml:space="preserve">Imagem 25.2 – </w:t>
-      </w:r>
-      <w:r>
-        <w:t>Ping (n1 para n2) e tcpdump de n2, n3 e n4</w:t>
+        <w:t>Imagem 25.2 – Ping (n1 para n2) e tcpdump de n2, n3 e n4</w:t>
       </w:r>
     </w:p>
     <w:p>
@@ -6317,120 +6389,220 @@
         <w:rPr>
           <w:sz w:val="24"/>
         </w:rPr>
-        <w:t xml:space="preserve"> a gerar </w:t>
-      </w:r>
-      <w:r>
-        <w:rPr>
-          <w:sz w:val="24"/>
+        <w:t xml:space="preserve"> a gerar tráfego, nenhuma outra o consegue fazer, o que terá implicações a nível da</w:t>
+      </w:r>
+      <w:r>
+        <w:rPr>
+          <w:sz w:val="24"/>
+        </w:rPr>
+        <w:t>s colisões</w:t>
+      </w:r>
+      <w:r>
+        <w:rPr>
+          <w:sz w:val="24"/>
+        </w:rPr>
+        <w:t xml:space="preserve">. </w:t>
+      </w:r>
+      <w:r>
+        <w:rPr>
+          <w:sz w:val="24"/>
+        </w:rPr>
+        <w:t>Quanto</w:t>
+      </w:r>
+      <w:r>
+        <w:rPr>
+          <w:sz w:val="24"/>
+        </w:rPr>
+        <w:t xml:space="preserve"> maior o número de máquinas, maior é a probabilidade de existirem colisões.</w:t>
+      </w:r>
+      <w:r>
+        <w:rPr>
+          <w:sz w:val="24"/>
+        </w:rPr>
+        <w:t xml:space="preserve"> </w:t>
+      </w:r>
+    </w:p>
+    <w:p>
+      <w:pPr>
+        <w:jc w:val="both"/>
+        <w:rPr>
+          <w:sz w:val="24"/>
+        </w:rPr>
+      </w:pPr>
+      <w:r>
+        <w:rPr>
+          <w:sz w:val="24"/>
+        </w:rPr>
+        <w:t xml:space="preserve">Num sistema que utilize um </w:t>
+      </w:r>
+      <w:r>
+        <w:rPr>
+          <w:i/>
+          <w:sz w:val="24"/>
+        </w:rPr>
+        <w:t>switch</w:t>
+      </w:r>
+      <w:r>
+        <w:rPr>
+          <w:sz w:val="24"/>
+        </w:rPr>
+        <w:t>, isto já não se verifica</w:t>
+      </w:r>
+      <w:r>
+        <w:rPr>
+          <w:sz w:val="24"/>
+        </w:rPr>
+        <w:t xml:space="preserve"> </w:t>
+      </w:r>
+      <w:r>
+        <w:rPr>
+          <w:sz w:val="24"/>
+        </w:rPr>
+        <w:t xml:space="preserve">pois </w:t>
+      </w:r>
+      <w:r>
+        <w:rPr>
+          <w:sz w:val="24"/>
+        </w:rPr>
+        <w:t xml:space="preserve">é </w:t>
+      </w:r>
+      <w:r>
+        <w:rPr>
+          <w:sz w:val="24"/>
+        </w:rPr>
+        <w:t>“</w:t>
+      </w:r>
+      <w:r>
+        <w:rPr>
+          <w:sz w:val="24"/>
+        </w:rPr>
+        <w:t>criado</w:t>
+      </w:r>
+      <w:r>
+        <w:rPr>
+          <w:sz w:val="24"/>
+        </w:rPr>
+        <w:t>”</w:t>
+      </w:r>
+      <w:r>
+        <w:rPr>
+          <w:sz w:val="24"/>
+        </w:rPr>
+        <w:t xml:space="preserve"> um canal de comunicação quase exclu</w:t>
+      </w:r>
+      <w:r>
+        <w:rPr>
+          <w:sz w:val="24"/>
+        </w:rPr>
+        <w:t>sivo entre a origem e o destino, o que reduz a ocorrência de colisões.</w:t>
+      </w:r>
+    </w:p>
+    <w:p>
+      <w:pPr>
+        <w:jc w:val="both"/>
+        <w:rPr>
+          <w:sz w:val="24"/>
+        </w:rPr>
+      </w:pPr>
+    </w:p>
+    <w:p>
+      <w:pPr>
+        <w:pStyle w:val="PargrafodaLista"/>
+        <w:jc w:val="both"/>
+        <w:rPr>
+          <w:b/>
+          <w:sz w:val="32"/>
+          <w:szCs w:val="24"/>
+        </w:rPr>
+      </w:pPr>
+    </w:p>
+    <w:p>
+      <w:pPr>
+        <w:pStyle w:val="PargrafodaLista"/>
+        <w:jc w:val="both"/>
+        <w:rPr>
+          <w:b/>
+          <w:sz w:val="32"/>
+          <w:szCs w:val="24"/>
+        </w:rPr>
+      </w:pPr>
+    </w:p>
+    <w:p>
+      <w:pPr>
+        <w:pStyle w:val="PargrafodaLista"/>
+        <w:numPr>
+          <w:ilvl w:val="0"/>
+          <w:numId w:val="11"/>
+        </w:numPr>
+        <w:jc w:val="both"/>
+        <w:rPr>
+          <w:b/>
+          <w:sz w:val="32"/>
+          <w:szCs w:val="24"/>
+        </w:rPr>
+      </w:pPr>
+      <w:r>
+        <w:rPr>
+          <w:b/>
+          <w:sz w:val="32"/>
+          <w:szCs w:val="24"/>
         </w:rPr>
         <w:lastRenderedPageBreak/>
-        <w:t>tráfego, nenhuma outra o consegue fazer, o que terá implicações a nível da</w:t>
-      </w:r>
-      <w:r>
-        <w:rPr>
-          <w:sz w:val="24"/>
-        </w:rPr>
-        <w:t>s colisões</w:t>
-      </w:r>
-      <w:r>
-        <w:rPr>
-          <w:sz w:val="24"/>
-        </w:rPr>
-        <w:t xml:space="preserve">. </w:t>
-      </w:r>
-      <w:r>
-        <w:rPr>
-          <w:sz w:val="24"/>
-        </w:rPr>
-        <w:t>Quanto</w:t>
-      </w:r>
-      <w:r>
-        <w:rPr>
-          <w:sz w:val="24"/>
-        </w:rPr>
-        <w:t xml:space="preserve"> maior o número de máquinas, maior é a probabilidade de existirem colisões.</w:t>
-      </w:r>
-      <w:r>
-        <w:rPr>
-          <w:sz w:val="24"/>
-        </w:rPr>
-        <w:t xml:space="preserve"> </w:t>
-      </w:r>
-    </w:p>
-    <w:p>
-      <w:pPr>
-        <w:jc w:val="both"/>
-        <w:rPr>
-          <w:sz w:val="24"/>
-        </w:rPr>
-      </w:pPr>
-      <w:r>
-        <w:rPr>
-          <w:sz w:val="24"/>
-        </w:rPr>
-        <w:t xml:space="preserve">Num sistema que utilize um </w:t>
-      </w:r>
-      <w:r>
-        <w:rPr>
-          <w:i/>
-          <w:sz w:val="24"/>
-        </w:rPr>
-        <w:t>switch</w:t>
-      </w:r>
-      <w:r>
-        <w:rPr>
-          <w:sz w:val="24"/>
-        </w:rPr>
-        <w:t>, isto já não se verifica</w:t>
-      </w:r>
-      <w:r>
-        <w:rPr>
-          <w:sz w:val="24"/>
-        </w:rPr>
-        <w:t xml:space="preserve"> </w:t>
-      </w:r>
-      <w:r>
-        <w:rPr>
-          <w:sz w:val="24"/>
-        </w:rPr>
-        <w:t xml:space="preserve">pois </w:t>
-      </w:r>
-      <w:r>
-        <w:rPr>
-          <w:sz w:val="24"/>
-        </w:rPr>
-        <w:t xml:space="preserve">é </w:t>
-      </w:r>
-      <w:r>
-        <w:rPr>
-          <w:sz w:val="24"/>
-        </w:rPr>
-        <w:t>“</w:t>
-      </w:r>
-      <w:r>
-        <w:rPr>
-          <w:sz w:val="24"/>
-        </w:rPr>
-        <w:t>criado</w:t>
-      </w:r>
-      <w:r>
-        <w:rPr>
-          <w:sz w:val="24"/>
-        </w:rPr>
-        <w:t>”</w:t>
-      </w:r>
-      <w:r>
-        <w:rPr>
-          <w:sz w:val="24"/>
-        </w:rPr>
-        <w:t xml:space="preserve"> um canal de comunicação quase exclu</w:t>
-      </w:r>
-      <w:r>
-        <w:rPr>
-          <w:sz w:val="24"/>
-        </w:rPr>
-        <w:t>sivo entre a origem e o destino, o que reduz a ocorrência de colisões.</w:t>
-      </w:r>
+        <w:t>Conclusões</w:t>
+      </w:r>
+    </w:p>
+    <w:p>
+      <w:pPr>
+        <w:ind w:left="360"/>
+        <w:jc w:val="both"/>
+        <w:rPr>
+          <w:sz w:val="24"/>
+        </w:rPr>
+      </w:pPr>
+      <w:r>
+        <w:rPr>
+          <w:sz w:val="24"/>
+        </w:rPr>
+        <w:t>Com este trabalho, pudemos pôr em prática os conhecimentos teóricos adquiridos nas aulas de Redes de Computadores e, assim, compreender melhor os mesmos de um ponto de vista mais real.</w:t>
+      </w:r>
+    </w:p>
+    <w:p>
+      <w:pPr>
+        <w:ind w:left="360"/>
+        <w:jc w:val="both"/>
+        <w:rPr>
+          <w:b/>
+          <w:sz w:val="32"/>
+          <w:szCs w:val="24"/>
+        </w:rPr>
+      </w:pPr>
+      <w:r>
+        <w:rPr>
+          <w:sz w:val="24"/>
+        </w:rPr>
+        <w:t xml:space="preserve">Na primeira parte, </w:t>
+      </w:r>
+      <w:bookmarkStart w:id="0" w:name="_GoBack"/>
+      <w:bookmarkEnd w:id="0"/>
+    </w:p>
+    <w:p>
+      <w:pPr>
+        <w:ind w:left="360"/>
+        <w:jc w:val="both"/>
+        <w:rPr>
+          <w:b/>
+          <w:sz w:val="32"/>
+          <w:szCs w:val="24"/>
+        </w:rPr>
+      </w:pPr>
+    </w:p>
+    <w:p>
+      <w:pPr>
+        <w:jc w:val="both"/>
+        <w:rPr>
+          <w:sz w:val="24"/>
+        </w:rPr>
+      </w:pPr>
     </w:p>
     <w:sectPr>
       <w:pgSz w:w="11906" w:h="16838"/>
@@ -8516,6 +8688,7 @@
   <w:style w:type="character" w:default="1" w:styleId="Tipodeletrapredefinidodopargrafo">
     <w:name w:val="Default Paragraph Font"/>
     <w:uiPriority w:val="1"/>
+    <w:semiHidden/>
     <w:unhideWhenUsed/>
   </w:style>
   <w:style w:type="table" w:default="1" w:styleId="Tabelanormal">

</xml_diff>